<commit_message>
Final version of first draft :-) of samson/mongo test doc
git-svn-id: https://barricada.hi.inet/repositorio/samson/trunk@2025 4143565c-f3ec-42ea-b729-f8ce0cf5cbc3
</commit_message>
<xml_diff>
--- a/doc/PassiveLocation.docx
+++ b/doc/PassiveLocation.docx
@@ -5,7 +5,7 @@
     <w:p>
       <w:pPr>
         <w:sectPr>
-          <w:formProt w:val="false"/>
+          <w:formProt w:val="off"/>
           <w:pgSz w:h="15840" w:w="12240"/>
           <w:textDirection w:val="lrTb"/>
           <w:pgNumType w:fmt="decimal"/>
@@ -29,7 +29,7 @@
     <w:p>
       <w:pPr>
         <w:sectPr>
-          <w:formProt w:val="false"/>
+          <w:formProt w:val="off"/>
           <w:pgSz w:h="15840" w:w="12240"/>
           <w:textDirection w:val="lrTb"/>
           <w:type w:val="continuous"/>
@@ -48,7 +48,7 @@
         <w:fldChar w:fldCharType="begin"/>
       </w:r>
       <w:r>
-        <w:instrText> TOC \f \o "1-9" \o "1-9" </w:instrText>
+        <w:instrText> TOC \f \o "1-9" \o "1-9" \t "Heading 10,10" </w:instrText>
       </w:r>
       <w:r>
         <w:fldChar w:fldCharType="separate"/>
@@ -59,7 +59,7 @@
       </w:r>
       <w:r>
         <w:rPr/>
-        <w:t>1.  Introduction</w:t>
+        <w:t>1  Introduction</w:t>
         <w:tab/>
         <w:t>2</w:t>
       </w:r>
@@ -77,7 +77,7 @@
       </w:r>
       <w:r>
         <w:rPr/>
-        <w:t>2.  MongoDB</w:t>
+        <w:t>2  MongoDB</w:t>
         <w:tab/>
         <w:t>3</w:t>
       </w:r>
@@ -95,7 +95,7 @@
       </w:r>
       <w:r>
         <w:rPr/>
-        <w:t xml:space="preserve">2.1.  Executables </w:t>
+        <w:t xml:space="preserve">2.1  Executables </w:t>
         <w:tab/>
         <w:t>3</w:t>
       </w:r>
@@ -113,7 +113,7 @@
       </w:r>
       <w:r>
         <w:rPr/>
-        <w:t>2.2. A Simple MongoDB Setup</w:t>
+        <w:t>2.2 A Simple MongoDB Setup</w:t>
         <w:tab/>
         <w:t>3</w:t>
       </w:r>
@@ -131,7 +131,7 @@
       </w:r>
       <w:r>
         <w:rPr/>
-        <w:t>2.3. Redundancy and Fail-over</w:t>
+        <w:t>2.3 Redundancy and Fail-over</w:t>
         <w:tab/>
         <w:t>3</w:t>
       </w:r>
@@ -149,7 +149,7 @@
       </w:r>
       <w:r>
         <w:rPr/>
-        <w:t>2.4. Indexes</w:t>
+        <w:t>2.4 Indexes</w:t>
         <w:tab/>
         <w:t>4</w:t>
       </w:r>
@@ -167,7 +167,7 @@
       </w:r>
       <w:r>
         <w:rPr/>
-        <w:t>2.5. Sharding</w:t>
+        <w:t>2.5 Sharding</w:t>
         <w:tab/>
         <w:t>4</w:t>
       </w:r>
@@ -185,7 +185,7 @@
       </w:r>
       <w:r>
         <w:rPr/>
-        <w:t>2.6. Sharded MongoDB Setup Example</w:t>
+        <w:t>2.6 Sharded MongoDB Setup Example</w:t>
         <w:tab/>
         <w:t>4</w:t>
       </w:r>
@@ -203,7 +203,7 @@
       </w:r>
       <w:r>
         <w:rPr/>
-        <w:t>3.  Samson</w:t>
+        <w:t>3  Samson</w:t>
         <w:tab/>
         <w:t>5</w:t>
       </w:r>
@@ -221,7 +221,7 @@
       </w:r>
       <w:r>
         <w:rPr/>
-        <w:t>3.1. Samson modules to extend functionality</w:t>
+        <w:t>3.1 Samson modules to extend functionality</w:t>
         <w:tab/>
         <w:t>5</w:t>
       </w:r>
@@ -239,7 +239,7 @@
       </w:r>
       <w:r>
         <w:rPr/>
-        <w:t>3.1.1 XML parser module for Arcanum input data</w:t>
+        <w:t>3.1.1. XML parser module for Arcanum input data</w:t>
         <w:tab/>
         <w:t>5</w:t>
       </w:r>
@@ -257,7 +257,25 @@
       </w:r>
       <w:r>
         <w:rPr/>
-        <w:t>3.1.2 MongoDB module</w:t>
+        <w:t>3.1.2. Geolocation module</w:t>
+        <w:tab/>
+        <w:t>5</w:t>
+      </w:r>
+    </w:p>
+    <w:p>
+      <w:pPr>
+        <w:pStyle w:val="style27"/>
+        <w:tabs>
+          <w:tab w:leader="dot" w:pos="9972" w:val="right"/>
+        </w:tabs>
+      </w:pPr>
+      <w:r>
+        <w:rPr/>
+        <w:t xml:space="preserve"> </w:t>
+      </w:r>
+      <w:r>
+        <w:rPr/>
+        <w:t>3.1.3. MongoDB module</w:t>
         <w:tab/>
         <w:t>5</w:t>
       </w:r>
@@ -275,7 +293,7 @@
       </w:r>
       <w:r>
         <w:rPr/>
-        <w:t>4.  Passive Location Pilot</w:t>
+        <w:t>4  Passive Location Pilot</w:t>
         <w:tab/>
         <w:t>6</w:t>
       </w:r>
@@ -293,7 +311,7 @@
       </w:r>
       <w:r>
         <w:rPr/>
-        <w:t>4.1. MongoDB Setup</w:t>
+        <w:t>4.1 MongoDB Setup</w:t>
         <w:tab/>
         <w:t>6</w:t>
       </w:r>
@@ -311,9 +329,9 @@
       </w:r>
       <w:r>
         <w:rPr/>
-        <w:t>4.2. Indexing and Sharding</w:t>
+        <w:t>4.2 Details on the Collections</w:t>
         <w:tab/>
-        <w:t>6</w:t>
+        <w:t>7</w:t>
       </w:r>
     </w:p>
     <w:p>
@@ -329,7 +347,7 @@
       </w:r>
       <w:r>
         <w:rPr/>
-        <w:t>4.3. Splitting collections</w:t>
+        <w:t>4.3 Indexing and Sharding</w:t>
         <w:tab/>
         <w:t>7</w:t>
       </w:r>
@@ -347,9 +365,9 @@
       </w:r>
       <w:r>
         <w:rPr/>
-        <w:t>4.4. Samson setup</w:t>
+        <w:t>4.4 Splitting collections</w:t>
         <w:tab/>
-        <w:t>7</w:t>
+        <w:t>8</w:t>
       </w:r>
     </w:p>
     <w:p>
@@ -365,9 +383,9 @@
       </w:r>
       <w:r>
         <w:rPr/>
-        <w:t>4.5. Arcanum input for Samson</w:t>
+        <w:t>4.5 Samson setup</w:t>
         <w:tab/>
-        <w:t>7</w:t>
+        <w:t>8</w:t>
       </w:r>
     </w:p>
     <w:p>
@@ -383,7 +401,25 @@
       </w:r>
       <w:r>
         <w:rPr/>
-        <w:t>4.6. Expected outcome</w:t>
+        <w:t>4.6 Arcanum input for Samson</w:t>
+        <w:tab/>
+        <w:t>8</w:t>
+      </w:r>
+    </w:p>
+    <w:p>
+      <w:pPr>
+        <w:pStyle w:val="style24"/>
+        <w:tabs>
+          <w:tab w:leader="dot" w:pos="9972" w:val="right"/>
+        </w:tabs>
+      </w:pPr>
+      <w:r>
+        <w:rPr/>
+        <w:t xml:space="preserve"> </w:t>
+      </w:r>
+      <w:r>
+        <w:rPr/>
+        <w:t>4.7 Expected outcome</w:t>
         <w:tab/>
         <w:t>8</w:t>
       </w:r>
@@ -401,7 +437,7 @@
       </w:r>
       <w:r>
         <w:rPr/>
-        <w:t>5.  Test Results</w:t>
+        <w:t>5  Test Results</w:t>
         <w:tab/>
         <w:t>9</w:t>
       </w:r>
@@ -419,7 +455,7 @@
       </w:r>
       <w:r>
         <w:rPr/>
-        <w:t>5.1. A first insert and lookup stress test in a single MongoDB node</w:t>
+        <w:t>5.1 A first insert and lookup stress test in a single MongoDB node</w:t>
         <w:tab/>
         <w:t>9</w:t>
       </w:r>
@@ -437,7 +473,7 @@
       </w:r>
       <w:r>
         <w:rPr/>
-        <w:t>5.2. Test results for Samson/MongoDB integration</w:t>
+        <w:t>5.2 Test results for Samson/MongoDB integration</w:t>
         <w:tab/>
         <w:t>10</w:t>
       </w:r>
@@ -455,9 +491,9 @@
       </w:r>
       <w:r>
         <w:rPr/>
-        <w:t>6.  Conclusions</w:t>
+        <w:t>6  Conclusions</w:t>
         <w:tab/>
-        <w:t>11</w:t>
+        <w:t>12</w:t>
       </w:r>
     </w:p>
     <w:p>
@@ -473,9 +509,9 @@
       </w:r>
       <w:r>
         <w:rPr/>
-        <w:t>7.  Remarks</w:t>
+        <w:t>7  Remarks</w:t>
         <w:tab/>
-        <w:t>12</w:t>
+        <w:t>13</w:t>
       </w:r>
       <w:r>
         <w:fldChar w:fldCharType="end"/>
@@ -532,52 +568,72 @@
       </w:pPr>
       <w:r>
         <w:rPr/>
-        <w:t>Samson is a batch and streaming platform for BigData, not an external storage solution, like Cassandra or any other NoSQL database.</w:t>
-      </w:r>
-    </w:p>
-    <w:p>
-      <w:pPr>
-        <w:pStyle w:val="style18"/>
-      </w:pPr>
-      <w:r>
-        <w:rPr/>
-        <w:t>Though, in the intent to make Samson a stand-alone product, there is a need for a means to store data, both for incoming data and for the results obtained, and also a mechanism to query this data.</w:t>
-      </w:r>
-    </w:p>
-    <w:p>
-      <w:pPr>
-        <w:pStyle w:val="style18"/>
-      </w:pPr>
-      <w:r>
-        <w:rPr/>
-        <w:t>The Samson team has researched a number of different external data storage solutions and also the idea to implement the external storage from scratch, perfectly fitting Samson needs.</w:t>
-      </w:r>
-    </w:p>
-    <w:p>
-      <w:pPr>
-        <w:pStyle w:val="style18"/>
-      </w:pPr>
-      <w:r>
-        <w:rPr/>
-        <w:t>This latter plan was soon rejected because of the huge effort it would take to implement such a project.</w:t>
-      </w:r>
-    </w:p>
-    <w:p>
-      <w:pPr>
-        <w:pStyle w:val="style18"/>
-      </w:pPr>
-      <w:r>
-        <w:rPr/>
-        <w:t>Finally the decision has fallen on using MongoDB, as it is a distributed and fail-safe solution.</w:t>
-      </w:r>
-    </w:p>
-    <w:p>
-      <w:pPr>
-        <w:pStyle w:val="style18"/>
-      </w:pPr>
-      <w:r>
-        <w:rPr/>
-        <w:t>The fact that recent clients push for MongoDB has influenced in this decision.</w:t>
+        <w:t xml:space="preserve">The Passive Location pilot is a project where all the available information about the </w:t>
+      </w:r>
+      <w:r>
+        <w:rPr>
+          <w:i/>
+          <w:iCs/>
+        </w:rPr>
+        <w:t>location of users</w:t>
+      </w:r>
+      <w:r>
+        <w:rPr/>
+        <w:t xml:space="preserve"> is collected, stored and offered as a third party interface. In this pilot, two different technologies will be used: Samson and MongoDB.</w:t>
+      </w:r>
+    </w:p>
+    <w:p>
+      <w:pPr>
+        <w:pStyle w:val="style18"/>
+      </w:pPr>
+      <w:r>
+        <w:rPr/>
+        <w:t>Samson is a big-data platform developed at Telefónica R&amp;D and it is focused on processing unbounded streams of data but also offering support for batch processing over large data-sets. MongoDB is a document-oriented database with support for sharding.</w:t>
+      </w:r>
+    </w:p>
+    <w:p>
+      <w:pPr>
+        <w:pStyle w:val="style18"/>
+      </w:pPr>
+      <w:r>
+        <w:rPr/>
+        <w:t>The main idea of the pilot is to collect and transform data using Samson, storing all input and results  in MongoDB. Once in MongoDB, the data can be queried getting the last known position of a a user, or some historical positions.</w:t>
+      </w:r>
+    </w:p>
+    <w:p>
+      <w:pPr>
+        <w:pStyle w:val="style18"/>
+      </w:pPr>
+      <w:r>
+        <w:rPr/>
+        <w:t>Additionally, Samson will execute analytical algorithms on top of the input records in run-time. Finally Samson will be also used to retrieve historical data from MongoDB to run batch analytical processes.</w:t>
+      </w:r>
+    </w:p>
+    <w:p>
+      <w:pPr>
+        <w:pStyle w:val="style18"/>
+      </w:pPr>
+      <w:r>
+        <w:rPr/>
+        <w:t>The idea of this document is to briefly explain both these technologies and how Samson modules have been developed in order to communicate with MongoDB.</w:t>
+      </w:r>
+    </w:p>
+    <w:p>
+      <w:pPr>
+        <w:pStyle w:val="style18"/>
+      </w:pPr>
+      <w:r>
+        <w:rPr/>
+        <w:t>Finally, a first test over MongoDB performance is executed generating fake-data and sending to Samson.</w:t>
+      </w:r>
+    </w:p>
+    <w:p>
+      <w:pPr>
+        <w:pStyle w:val="style18"/>
+      </w:pPr>
+      <w:r>
+        <w:rPr/>
+        <w:t>Some conclusions about MongoDB setup are also displayed.</w:t>
       </w:r>
     </w:p>
     <w:p>
@@ -758,7 +814,7 @@
           <w:b/>
           <w:szCs w:val="28"/>
           <w:iCs/>
-          <w:bCs w:val="false"/>
+          <w:bCs w:val="off"/>
           <w:rFonts w:cs="DejaVu Sans" w:eastAsia="DejaVu Sans"/>
         </w:rPr>
         <w:t>MongoDB</w:t>
@@ -895,7 +951,7 @@
           <w:b/>
           <w:szCs w:val="28"/>
           <w:iCs/>
-          <w:bCs w:val="false"/>
+          <w:bCs w:val="off"/>
           <w:rFonts w:ascii="Arial" w:cs="DejaVu Sans" w:eastAsia="DejaVu Sans" w:hAnsi="Arial"/>
         </w:rPr>
         <w:t>Redundancy</w:t>
@@ -907,7 +963,7 @@
           <w:b/>
           <w:szCs w:val="24"/>
           <w:iCs/>
-          <w:bCs w:val="false"/>
+          <w:bCs w:val="off"/>
           <w:rFonts w:ascii="Times New Roman" w:cs="DejaVu Sans" w:eastAsia="DejaVu Sans" w:hAnsi="Times New Roman"/>
         </w:rPr>
         <w:t xml:space="preserve"> </w:t>
@@ -919,7 +975,7 @@
           <w:b/>
           <w:szCs w:val="28"/>
           <w:iCs/>
-          <w:bCs w:val="false"/>
+          <w:bCs w:val="off"/>
           <w:rFonts w:ascii="Arial" w:cs="DejaVu Sans" w:eastAsia="DejaVu Sans" w:hAnsi="Arial"/>
         </w:rPr>
         <w:t>and Fail-over</w:t>
@@ -1197,8 +1253,8 @@
       </w:pPr>
       <w:r>
         <w:rPr>
-          <w:i w:val="false"/>
-          <w:iCs w:val="false"/>
+          <w:i w:val="off"/>
+          <w:iCs w:val="off"/>
         </w:rPr>
         <w:t>Samson is a modular platform able to execute third-party modules as a part of the platform. These modules are compiled as separate shared libraries and Samson links to them in run-time. This mechanism has been used to implement Samson modules that connect Samson with MongoDB in a seamless manner.</w:t>
       </w:r>
@@ -1209,8 +1265,8 @@
       </w:pPr>
       <w:r>
         <w:rPr>
-          <w:i w:val="false"/>
-          <w:iCs w:val="false"/>
+          <w:i w:val="off"/>
+          <w:iCs w:val="off"/>
         </w:rPr>
         <w:t>The idea with these Samson-MongoDB modules is to not include any MongoDB administration into Samson, but merely use the databases and collections that a Samson-user inputs as parameters to the platform. All MongoDB administration and decision, such as use shards, will be done outside of Samson, using standard MongoDB tools.</w:t>
       </w:r>
@@ -1252,15 +1308,6 @@
     </w:p>
     <w:p>
       <w:pPr>
-        <w:pStyle w:val="style18"/>
-      </w:pPr>
-      <w:r>
-        <w:rPr/>
-        <w:t>This module is also the responsible of translating the Cell Tower ID to Latitude and Longitude coordinates.</w:t>
-      </w:r>
-    </w:p>
-    <w:p>
-      <w:pPr>
         <w:pStyle w:val="style3"/>
         <w:numPr>
           <w:ilvl w:val="2"/>
@@ -1269,6 +1316,46 @@
       </w:pPr>
       <w:r>
         <w:rPr/>
+        <w:t>Geo-location module</w:t>
+      </w:r>
+    </w:p>
+    <w:p>
+      <w:pPr>
+        <w:pStyle w:val="style18"/>
+      </w:pPr>
+      <w:r>
+        <w:rPr/>
+        <w:t>The identifier of the cell towers must be directly converted to Latitude and Longitude coordinates as cell tower identifiers may change over time. Thus, it is not enough to save the cell tower identifier for later translation to geo-location coordinates. A Samson module has been implemented to translate a cell tower identifier to these coordinates, according to input tables provided by XXX. These input tables may of course change over time, but no information is lost as each document in MongoDB saves the coordinates (in the moment of the event) as well as the cell tower identifier.</w:t>
+      </w:r>
+    </w:p>
+    <w:p>
+      <w:pPr>
+        <w:pStyle w:val="style18"/>
+      </w:pPr>
+      <w:r>
+        <w:rPr/>
+        <w:t>This operation is a JOIN between the input data from the "XML parser" and the cell catalogue. The advantage of using Samson is that this JOIN is executed automatically in a continuous way.</w:t>
+      </w:r>
+    </w:p>
+    <w:p>
+      <w:pPr>
+        <w:pStyle w:val="style18"/>
+      </w:pPr>
+      <w:r>
+        <w:rPr/>
+        <w:t>See Samson documentation for more details about running stream-reduce operations.</w:t>
+      </w:r>
+    </w:p>
+    <w:p>
+      <w:pPr>
+        <w:pStyle w:val="style3"/>
+        <w:numPr>
+          <w:ilvl w:val="2"/>
+          <w:numId w:val="2"/>
+        </w:numPr>
+      </w:pPr>
+      <w:r>
+        <w:rPr/>
         <w:t>MongoDB module</w:t>
       </w:r>
     </w:p>
@@ -1288,6 +1375,79 @@
       <w:r>
         <w:rPr/>
         <w:t>The MongoDB databases to be used by Samson must be configured outside Samson, concerning creation of the databases, creation of the collections and their corresponding indexes and sharding keys.</w:t>
+      </w:r>
+    </w:p>
+    <w:p>
+      <w:pPr>
+        <w:pStyle w:val="style18"/>
+      </w:pPr>
+      <w:r>
+        <w:rPr/>
+        <w:t>In this first approach, we are considering exporting records to MongoDB in real-time. This means that we push input records (previously parsed and enriched with latitude-longitude with previous operations ) to MongoDB directly. To this end, we have developed a simple map operation (see Samson doc).</w:t>
+      </w:r>
+    </w:p>
+    <w:p>
+      <w:pPr>
+        <w:pStyle w:val="style18"/>
+      </w:pPr>
+      <w:r>
+        <w:rPr/>
+        <w:t>Depending on the results, we may implement this buffering more or less data in SAMSON before pushing it to MongoDB.</w:t>
+      </w:r>
+    </w:p>
+    <w:p>
+      <w:pPr>
+        <w:pStyle w:val="style18"/>
+      </w:pPr>
+      <w:r>
+        <w:rPr/>
+        <w:t xml:space="preserve">For more details on the implementation of this module, please refer to sub-chapters </w:t>
+      </w:r>
+      <w:r>
+        <w:fldChar w:fldCharType="begin"/>
+      </w:r>
+      <w:r>
+        <w:rPr/>
+        <w:fldChar w:fldCharType="begin"/>
+      </w:r>
+      <w:r>
+        <w:instrText> REF Ref_MongoDB%20Setup \n \h </w:instrText>
+      </w:r>
+      <w:r>
+        <w:fldChar w:fldCharType="separate"/>
+      </w:r>
+      <w:r>
+        <w:t>4.1</w:t>
+      </w:r>
+      <w:r>
+        <w:fldChar w:fldCharType="end"/>
+      </w:r>
+      <w:r>
+        <w:rPr/>
+        <w:t xml:space="preserve">and </w:t>
+      </w:r>
+      <w:r>
+        <w:fldChar w:fldCharType="begin"/>
+      </w:r>
+      <w:r>
+        <w:rPr/>
+        <w:fldChar w:fldCharType="begin"/>
+      </w:r>
+      <w:r>
+        <w:instrText> REF Ref_Details%20on%20the%20Collections \n \h </w:instrText>
+      </w:r>
+      <w:r>
+        <w:fldChar w:fldCharType="separate"/>
+      </w:r>
+      <w:r>
+        <w:t>4.2</w:t>
+      </w:r>
+      <w:r>
+        <w:fldChar w:fldCharType="end"/>
+      </w:r>
+      <w:r>
+        <w:rPr/>
+        <w:t>.</w:t>
       </w:r>
     </w:p>
     <w:p>
@@ -1453,6 +1613,11 @@
           <w:numId w:val="2"/>
         </w:numPr>
       </w:pPr>
+      <w:bookmarkStart w:id="0" w:name="Ref_MongoDB%20Setup"/>
+      <w:bookmarkEnd w:id="0"/>
+      <w:r>
+        <w:rPr/>
+      </w:r>
       <w:r>
         <w:rPr/>
         <w:t>MongoDB Setup</w:t>
@@ -1542,7 +1707,16 @@
       </w:pPr>
       <w:r>
         <w:rPr/>
-        <w:t>If replication isn't needed, all six nodes would be used for the 'History' database.</w:t>
+        <w:t>The 'mongos' and config servers will run in the same nodes as the 'mongod' processes. 10Gen recommends using three config servers, so that is what we'll do ...</w:t>
+      </w:r>
+    </w:p>
+    <w:p>
+      <w:pPr>
+        <w:pStyle w:val="style18"/>
+      </w:pPr>
+      <w:r>
+        <w:rPr/>
+        <w:t>If replication isn't needed, all six remaining nodes would be used for the 'History' database.</w:t>
       </w:r>
     </w:p>
     <w:p>
@@ -1552,6 +1726,33 @@
       <w:r>
         <w:rPr/>
         <w:t>The above statements should be considered a recommendation and extensive testing would be needed to assure the optimal configuration.</w:t>
+      </w:r>
+    </w:p>
+    <w:p>
+      <w:pPr>
+        <w:pStyle w:val="style18"/>
+      </w:pPr>
+      <w:r>
+        <w:rPr>
+          <w:i w:val="off"/>
+          <w:iCs w:val="off"/>
+        </w:rPr>
+        <w:tab/>
+        <w:t>[</w:t>
+      </w:r>
+      <w:r>
+        <w:rPr>
+          <w:i/>
+          <w:iCs/>
+        </w:rPr>
+        <w:t xml:space="preserve"> Perhaps more that two nodes should be used for 'Last Known Location'  ... </w:t>
+      </w:r>
+      <w:r>
+        <w:rPr>
+          <w:i w:val="off"/>
+          <w:iCs w:val="off"/>
+        </w:rPr>
+        <w:t>]</w:t>
       </w:r>
     </w:p>
     <w:p>
@@ -1562,17 +1763,28 @@
           <w:numId w:val="2"/>
         </w:numPr>
       </w:pPr>
-      <w:r>
-        <w:rPr/>
-        <w:t>Indexing and Sharding</w:t>
-      </w:r>
-    </w:p>
-    <w:p>
-      <w:pPr>
-        <w:pStyle w:val="style18"/>
-      </w:pPr>
-      <w:r>
-        <w:rPr/>
+      <w:bookmarkStart w:id="1" w:name="Ref_Details%20on%20the%20Collections"/>
+      <w:bookmarkEnd w:id="1"/>
+      <w:r>
+        <w:rPr/>
+      </w:r>
+      <w:r>
+        <w:rPr>
+          <w:i w:val="off"/>
+          <w:iCs w:val="off"/>
+        </w:rPr>
+        <w:t>Details on the Collections</w:t>
+      </w:r>
+    </w:p>
+    <w:p>
+      <w:pPr>
+        <w:pStyle w:val="style18"/>
+      </w:pPr>
+      <w:r>
+        <w:rPr>
+          <w:i w:val="off"/>
+          <w:iCs w:val="off"/>
+        </w:rPr>
         <w:t>Both collections will contain only one single type of documents and the documents will have five fields:</w:t>
       </w:r>
     </w:p>
@@ -1639,6 +1851,130 @@
       <w:r>
         <w:rPr/>
         <w:t>Longitude</w:t>
+      </w:r>
+    </w:p>
+    <w:p>
+      <w:pPr>
+        <w:pStyle w:val="style18"/>
+      </w:pPr>
+      <w:r>
+        <w:rPr>
+          <w:i w:val="off"/>
+          <w:iCs w:val="off"/>
+        </w:rPr>
+      </w:r>
+    </w:p>
+    <w:p>
+      <w:pPr>
+        <w:pStyle w:val="style18"/>
+      </w:pPr>
+      <w:r>
+        <w:rPr>
+          <w:i w:val="off"/>
+          <w:iCs w:val="off"/>
+        </w:rPr>
+        <w:t>In the 'Last Known Location' collection, for the special field '_id', the UserId will be used. The same thing could be done for the 'History' collection as well, bet there is a special reason for it in the latter case:</w:t>
+      </w:r>
+    </w:p>
+    <w:p>
+      <w:pPr>
+        <w:pStyle w:val="style18"/>
+      </w:pPr>
+      <w:r>
+        <w:rPr>
+          <w:i w:val="off"/>
+          <w:iCs w:val="off"/>
+        </w:rPr>
+        <w:t>In MongoDB, there exists a 'conditional upsert' command, which will be used in the 'Last Known Location' collection in the following way (pseudo code):</w:t>
+      </w:r>
+    </w:p>
+    <w:p>
+      <w:pPr>
+        <w:pStyle w:val="style18"/>
+      </w:pPr>
+      <w:r>
+        <w:rPr>
+          <w:sz w:val="16"/>
+          <w:i w:val="off"/>
+          <w:szCs w:val="16"/>
+          <w:iCs w:val="off"/>
+          <w:rFonts w:ascii="Courier 10 Pitch" w:hAnsi="Courier 10 Pitch"/>
+        </w:rPr>
+        <w:t>db.LastKnownLocation.update({ _id:&lt;ID&gt;, T : { $lt: &lt;TS&gt; }}, { _id:&lt;ID&gt;, T:&lt;TS&gt;, C:1, X:1, Y:1 }, true)</w:t>
+      </w:r>
+    </w:p>
+    <w:p>
+      <w:pPr>
+        <w:pStyle w:val="style18"/>
+      </w:pPr>
+      <w:r>
+        <w:rPr>
+          <w:sz w:val="24"/>
+          <w:i w:val="off"/>
+          <w:szCs w:val="24"/>
+          <w:iCs w:val="off"/>
+        </w:rPr>
+        <w:t>The first parameter to update (</w:t>
+      </w:r>
+      <w:r>
+        <w:rPr>
+          <w:sz w:val="16"/>
+          <w:i/>
+          <w:szCs w:val="16"/>
+          <w:iCs/>
+          <w:rFonts w:ascii="Courier 10 Pitch" w:hAnsi="Courier 10 Pitch"/>
+        </w:rPr>
+        <w:t>{_id:&lt;ID&gt;, T : { $lt: &lt;TS&gt; }})</w:t>
+      </w:r>
+      <w:r>
+        <w:rPr>
+          <w:sz w:val="24"/>
+          <w:i w:val="off"/>
+          <w:szCs w:val="24"/>
+          <w:iCs w:val="off"/>
+        </w:rPr>
+        <w:t>), the condition, makes sure the update is only performed if the identity is the same and if the timestamp of the document in the collection is less than the timestamp of the document to replace it.</w:t>
+      </w:r>
+    </w:p>
+    <w:p>
+      <w:pPr>
+        <w:pStyle w:val="style18"/>
+      </w:pPr>
+      <w:r>
+        <w:rPr>
+          <w:sz w:val="24"/>
+          <w:i w:val="off"/>
+          <w:szCs w:val="24"/>
+          <w:iCs w:val="off"/>
+        </w:rPr>
+        <w:t>The second parameter is the new contents of the document and the third parameter ensures that the document is inserted if not found.</w:t>
+      </w:r>
+    </w:p>
+    <w:p>
+      <w:pPr>
+        <w:pStyle w:val="style18"/>
+      </w:pPr>
+      <w:r>
+        <w:rPr>
+          <w:sz w:val="24"/>
+          <w:i w:val="off"/>
+          <w:szCs w:val="24"/>
+          <w:iCs w:val="off"/>
+        </w:rPr>
+        <w:t>Now, trying to update a document of this kind when there is already another document with the same identifier but with a newer timestamp, the condition will evaluate to false (no such document found) and an attempt to insert it (thanks to 'true' in the third parameter) but as a document with the very same _id already exists, the insert will fail and that's just what we want.</w:t>
+      </w:r>
+    </w:p>
+    <w:p>
+      <w:pPr>
+        <w:pStyle w:val="style2"/>
+        <w:numPr>
+          <w:ilvl w:val="1"/>
+          <w:numId w:val="2"/>
+        </w:numPr>
+      </w:pPr>
+      <w:r>
+        <w:rPr/>
+        <w:t>Indexing and Sharding</w:t>
       </w:r>
     </w:p>
     <w:p>
@@ -1698,7 +2034,7 @@
       </w:pPr>
       <w:r>
         <w:rPr/>
-        <w:t xml:space="preserve">For the index, just </w:t>
+        <w:t xml:space="preserve">As index, just </w:t>
       </w:r>
       <w:r>
         <w:rPr>
@@ -1936,7 +2272,7 @@
       </w:pPr>
       <w:r>
         <w:rPr/>
-        <w:t>The second setup is as close to the real pilot setup as possible - four Samson nodes and four MongoDB nodes and all data uploads are executed using the Samson-MongoDB module implemented for the passive location pilot. The MongoDB secondary nodes aren't even started, and we must bear in mind that the replication of the data will slow down the entire system.</w:t>
+        <w:t>The second setup is as close to the real pilot setup as possible - four Samson nodes and five MongoDB nodes and all data uploads are executed using the Samson-MongoDB module implemented for the passive location pilot. The MongoDB secondary nodes aren't even started, and we must bear in mind that the replication of the data will slow down the entire system.</w:t>
       </w:r>
     </w:p>
     <w:p>
@@ -2024,7 +2360,7 @@
       <w:tr>
         <w:trPr>
           <w:tblHeader w:val="true"/>
-          <w:cantSplit w:val="false"/>
+          <w:cantSplit w:val="off"/>
         </w:trPr>
         <w:tc>
           <w:tcPr>
@@ -2299,7 +2635,7 @@
       </w:tr>
       <w:tr>
         <w:trPr>
-          <w:cantSplit w:val="false"/>
+          <w:cantSplit w:val="off"/>
         </w:trPr>
         <w:tc>
           <w:tcPr>
@@ -2572,7 +2908,7 @@
       </w:tr>
       <w:tr>
         <w:trPr>
-          <w:cantSplit w:val="false"/>
+          <w:cantSplit w:val="off"/>
         </w:trPr>
         <w:tc>
           <w:tcPr>
@@ -2837,7 +3173,7 @@
       </w:tr>
       <w:tr>
         <w:trPr>
-          <w:cantSplit w:val="false"/>
+          <w:cantSplit w:val="off"/>
         </w:trPr>
         <w:tc>
           <w:tcPr>
@@ -3102,7 +3438,7 @@
       </w:tr>
       <w:tr>
         <w:trPr>
-          <w:cantSplit w:val="false"/>
+          <w:cantSplit w:val="off"/>
         </w:trPr>
         <w:tc>
           <w:tcPr>
@@ -3367,7 +3703,7 @@
       </w:tr>
       <w:tr>
         <w:trPr>
-          <w:cantSplit w:val="false"/>
+          <w:cantSplit w:val="off"/>
         </w:trPr>
         <w:tc>
           <w:tcPr>
@@ -3632,7 +3968,7 @@
       </w:tr>
       <w:tr>
         <w:trPr>
-          <w:cantSplit w:val="false"/>
+          <w:cantSplit w:val="off"/>
         </w:trPr>
         <w:tc>
           <w:tcPr>
@@ -3897,7 +4233,7 @@
       </w:tr>
       <w:tr>
         <w:trPr>
-          <w:cantSplit w:val="false"/>
+          <w:cantSplit w:val="off"/>
         </w:trPr>
         <w:tc>
           <w:tcPr>
@@ -4162,7 +4498,7 @@
       </w:tr>
       <w:tr>
         <w:trPr>
-          <w:cantSplit w:val="false"/>
+          <w:cantSplit w:val="off"/>
         </w:trPr>
         <w:tc>
           <w:tcPr>
@@ -4427,7 +4763,7 @@
       </w:tr>
       <w:tr>
         <w:trPr>
-          <w:cantSplit w:val="false"/>
+          <w:cantSplit w:val="off"/>
         </w:trPr>
         <w:tc>
           <w:tcPr>
@@ -4740,7 +5076,111 @@
       </w:pPr>
       <w:r>
         <w:rPr/>
-        <w:t>[ Test results of only inserts with 4 Samson nodes and a mongo shard of 3 nodes]</w:t>
+        <w:t>In the following three sub-tests, the following nodes have been used:</w:t>
+      </w:r>
+    </w:p>
+    <w:p>
+      <w:pPr>
+        <w:pStyle w:val="style18"/>
+        <w:numPr>
+          <w:ilvl w:val="0"/>
+          <w:numId w:val="5"/>
+        </w:numPr>
+      </w:pPr>
+      <w:r>
+        <w:rPr/>
+        <w:t>4 Samson nodes</w:t>
+      </w:r>
+    </w:p>
+    <w:p>
+      <w:pPr>
+        <w:pStyle w:val="style18"/>
+        <w:numPr>
+          <w:ilvl w:val="0"/>
+          <w:numId w:val="5"/>
+        </w:numPr>
+      </w:pPr>
+      <w:r>
+        <w:rPr/>
+        <w:t xml:space="preserve">3 sharded MongoDB nodes for the 'History' collection </w:t>
+      </w:r>
+    </w:p>
+    <w:p>
+      <w:pPr>
+        <w:pStyle w:val="style18"/>
+        <w:numPr>
+          <w:ilvl w:val="0"/>
+          <w:numId w:val="5"/>
+        </w:numPr>
+      </w:pPr>
+      <w:r>
+        <w:rPr/>
+        <w:t>2 sharded MongoDB nodes for the 'Last Known Location' collection</w:t>
+      </w:r>
+    </w:p>
+    <w:p>
+      <w:pPr>
+        <w:pStyle w:val="style18"/>
+      </w:pPr>
+      <w:r>
+        <w:rPr/>
+      </w:r>
+    </w:p>
+    <w:p>
+      <w:pPr>
+        <w:pStyle w:val="style18"/>
+      </w:pPr>
+      <w:r>
+        <w:rPr/>
+        <w:t>No Replica sets are used, because of lack of nodes to test on. The performance will logically drop when adding replication.</w:t>
+      </w:r>
+    </w:p>
+    <w:p>
+      <w:pPr>
+        <w:pStyle w:val="style18"/>
+      </w:pPr>
+      <w:r>
+        <w:rPr/>
+      </w:r>
+    </w:p>
+    <w:p>
+      <w:pPr>
+        <w:pStyle w:val="style18"/>
+      </w:pPr>
+      <w:r>
+        <w:rPr>
+          <w:sz w:val="28"/>
+          <w:i/>
+          <w:b/>
+          <w:szCs w:val="28"/>
+          <w:iCs/>
+          <w:bCs/>
+          <w:rFonts w:ascii="Arial" w:hAnsi="Arial"/>
+        </w:rPr>
+        <w:t xml:space="preserve">    </w:t>
+      </w:r>
+      <w:r>
+        <w:rPr>
+          <w:sz w:val="28"/>
+          <w:i/>
+          <w:b/>
+          <w:szCs w:val="28"/>
+          <w:iCs/>
+          <w:bCs/>
+          <w:rFonts w:ascii="Arial" w:hAnsi="Arial"/>
+        </w:rPr>
+        <w:t>5.2.1</w:t>
+        <w:tab/>
+        <w:t>Only inserts to 'History' collection</w:t>
+      </w:r>
+    </w:p>
+    <w:p>
+      <w:pPr>
+        <w:pStyle w:val="style18"/>
+      </w:pPr>
+      <w:r>
+        <w:rPr/>
+        <w:t>Test results of only inserts to the History collection, and simultaneous queries to History collection:</w:t>
       </w:r>
     </w:p>
     <w:p>
@@ -4875,25 +5315,11 @@
         <w:pStyle w:val="style18"/>
       </w:pPr>
       <w:r>
-        <w:rPr/>
-      </w:r>
-    </w:p>
-    <w:p>
-      <w:pPr>
-        <w:pStyle w:val="style18"/>
-      </w:pPr>
-      <w:r>
-        <w:rPr/>
-        <w:t>This test setup includes four nodes running a Samson cluster, another three nodes running a MongoDB cluster for the 'History' collection, and the two last nodes for the 'Last Known Location' collection.</w:t>
-      </w:r>
-    </w:p>
-    <w:p>
-      <w:pPr>
-        <w:pStyle w:val="style18"/>
-      </w:pPr>
-      <w:r>
-        <w:rPr/>
-        <w:t xml:space="preserve">No Replica sets are used, because of lack of nodes. The performance will logically drop when adding replication </w:t>
+        <w:rPr>
+          <w:sz w:val="20"/>
+          <w:szCs w:val="20"/>
+          <w:rFonts w:ascii="Courier 10 Pitch" w:hAnsi="Courier 10 Pitch"/>
+        </w:rPr>
       </w:r>
     </w:p>
     <w:p>
@@ -4913,25 +5339,48 @@
       </w:r>
       <w:r>
         <w:rPr/>
-        <w:t>, pushing 10000 key-values to the Samson platform, working in streaming mode, the (fake) records are inserted and the Samson platform is without any load worth mentioning.</w:t>
-      </w:r>
-    </w:p>
-    <w:p>
-      <w:pPr>
-        <w:pStyle w:val="style18"/>
-      </w:pPr>
-      <w:r>
-        <w:rPr/>
-        <w:t>Testing with a 'whopping' 80000 key-values per second for inserts, the Samson load goes up to 16 used cores (ALL cores) but still, all data is perfectly inserted and no records are lost.</w:t>
-      </w:r>
-    </w:p>
-    <w:p>
-      <w:pPr>
-        <w:pStyle w:val="style18"/>
-      </w:pPr>
-      <w:r>
-        <w:rPr/>
-        <w:t xml:space="preserve">Now, executing simultaneously </w:t>
+        <w:t>, pushing 10000 key-values to the Samson platform, working in streaming mode, the (fake) records are inserted and the Samson platform is without any load worth mentioning. MongoDB on the other hand, in this shard of three nodes can't take more than around 60,000 – 70,000 inserts per second.</w:t>
+      </w:r>
+    </w:p>
+    <w:p>
+      <w:pPr>
+        <w:pStyle w:val="style18"/>
+      </w:pPr>
+      <w:r>
+        <w:rPr/>
+        <w:t>Testing with a 'whopping' 80000 key-values per second for inserts, the Samson load goes up to 16 used cores (ALL cores) but still, all data is perfectly inserted and no records are lost. Queries to MongoDB are not possible though … (the collections to be inserted forms a queue in MongoDB and it seems inserts take preference over queries in MongoDB).</w:t>
+      </w:r>
+    </w:p>
+    <w:p>
+      <w:pPr>
+        <w:pStyle w:val="style18"/>
+      </w:pPr>
+      <w:r>
+        <w:rPr/>
+        <w:t xml:space="preserve">    </w:t>
+      </w:r>
+      <w:r>
+        <w:rPr>
+          <w:sz w:val="28"/>
+          <w:i/>
+          <w:b/>
+          <w:szCs w:val="28"/>
+          <w:iCs/>
+          <w:bCs/>
+          <w:rFonts w:ascii="Arial" w:hAnsi="Arial"/>
+        </w:rPr>
+        <w:t>5.2.2</w:t>
+        <w:tab/>
+        <w:t>Simultaneous insert and query</w:t>
+      </w:r>
+    </w:p>
+    <w:p>
+      <w:pPr>
+        <w:pStyle w:val="style18"/>
+      </w:pPr>
+      <w:r>
+        <w:rPr/>
+        <w:t xml:space="preserve">Now, first populating the 'Last Known Location' collection with nine million users and then simultaneously executing </w:t>
       </w:r>
       <w:r>
         <w:rPr>
@@ -4942,32 +5391,41 @@
       </w:r>
       <w:r>
         <w:rPr/>
-        <w:t xml:space="preserve"> (with 40 - 160000 key-values per second) and an external tool to query the database, we get the following results of queries per second.</w:t>
-      </w:r>
-    </w:p>
-    <w:p>
-      <w:pPr>
-        <w:pStyle w:val="style18"/>
-      </w:pPr>
-      <w:r>
-        <w:rPr/>
-      </w:r>
-    </w:p>
-    <w:p>
-      <w:pPr>
-        <w:pStyle w:val="style18"/>
-      </w:pPr>
-      <w:r>
-        <w:rPr/>
-        <w:t xml:space="preserve">    </w:t>
-      </w:r>
-      <w:r>
-        <w:rPr/>
-        <w:t>40 Kvs/s</w:t>
+        <w:t xml:space="preserve"> (with 40 - 4000 key-values per second) and an external tool to query the database, we get the following results (of queries per second).</w:t>
+      </w:r>
+    </w:p>
+    <w:p>
+      <w:pPr>
+        <w:pStyle w:val="style18"/>
+      </w:pPr>
+      <w:r>
+        <w:rPr/>
+        <w:t xml:space="preserve">      </w:t>
+      </w:r>
+      <w:r>
+        <w:rPr/>
+        <w:t>0 Kvs/s</w:t>
         <w:tab/>
         <w:t>=&gt;</w:t>
         <w:tab/>
-        <w:t>X qps</w:t>
+        <w:t>3800 qps</w:t>
+      </w:r>
+    </w:p>
+    <w:p>
+      <w:pPr>
+        <w:pStyle w:val="style18"/>
+      </w:pPr>
+      <w:r>
+        <w:rPr/>
+        <w:t xml:space="preserve">   </w:t>
+      </w:r>
+      <w:r>
+        <w:rPr/>
+        <w:t>400 Kvs/s</w:t>
+        <w:tab/>
+        <w:t>=&gt;</w:t>
+        <w:tab/>
+        <w:t>3500 qps</w:t>
       </w:r>
     </w:p>
     <w:p>
@@ -4984,7 +5442,41 @@
         <w:tab/>
         <w:t>=&gt;</w:t>
         <w:tab/>
-        <w:t>X qps</w:t>
+        <w:t>2900 qps</w:t>
+      </w:r>
+    </w:p>
+    <w:p>
+      <w:pPr>
+        <w:pStyle w:val="style18"/>
+      </w:pPr>
+      <w:r>
+        <w:rPr/>
+        <w:t xml:space="preserve">  </w:t>
+      </w:r>
+      <w:r>
+        <w:rPr/>
+        <w:t>3000 Kvs/s</w:t>
+        <w:tab/>
+        <w:t>=&gt;</w:t>
+        <w:tab/>
+        <w:t>1100 qps</w:t>
+      </w:r>
+    </w:p>
+    <w:p>
+      <w:pPr>
+        <w:pStyle w:val="style18"/>
+      </w:pPr>
+      <w:r>
+        <w:rPr/>
+        <w:t xml:space="preserve">  </w:t>
+      </w:r>
+      <w:r>
+        <w:rPr/>
+        <w:t>3500 Kvs/s</w:t>
+        <w:tab/>
+        <w:t>=&gt;</w:t>
+        <w:tab/>
+        <w:t>500 qps</w:t>
       </w:r>
     </w:p>
     <w:p>
@@ -5001,88 +5493,204 @@
         <w:tab/>
         <w:t>=&gt;</w:t>
         <w:tab/>
-        <w:t>X qps</w:t>
-      </w:r>
-    </w:p>
-    <w:p>
-      <w:pPr>
-        <w:pStyle w:val="style18"/>
-      </w:pPr>
-      <w:r>
-        <w:rPr/>
-        <w:t xml:space="preserve"> </w:t>
-      </w:r>
-      <w:r>
-        <w:rPr/>
-        <w:t>10000 Kvs/s</w:t>
-        <w:tab/>
-        <w:t>=&gt;</w:t>
-        <w:tab/>
-        <w:t>X qps</w:t>
-      </w:r>
-    </w:p>
-    <w:p>
-      <w:pPr>
-        <w:pStyle w:val="style18"/>
-      </w:pPr>
-      <w:r>
-        <w:rPr/>
-        <w:t xml:space="preserve"> </w:t>
-      </w:r>
-      <w:r>
-        <w:rPr/>
-        <w:t>20000 Kvs/s</w:t>
-        <w:tab/>
-        <w:t>=&gt;</w:t>
-        <w:tab/>
-        <w:t>X qps</w:t>
-      </w:r>
-    </w:p>
-    <w:p>
-      <w:pPr>
-        <w:pStyle w:val="style18"/>
-      </w:pPr>
-      <w:r>
-        <w:rPr/>
-        <w:t xml:space="preserve"> </w:t>
-      </w:r>
-      <w:r>
-        <w:rPr/>
-        <w:t>40000 Kvs/s</w:t>
-        <w:tab/>
-        <w:t>=&gt;</w:t>
-        <w:tab/>
-        <w:t>X qps</w:t>
-      </w:r>
-    </w:p>
-    <w:p>
-      <w:pPr>
-        <w:pStyle w:val="style18"/>
-      </w:pPr>
-      <w:r>
-        <w:rPr/>
-        <w:t xml:space="preserve"> </w:t>
-      </w:r>
-      <w:r>
-        <w:rPr/>
-        <w:t>80000 Kvs/s</w:t>
-        <w:tab/>
-        <w:t>=&gt;</w:t>
-        <w:tab/>
-        <w:t>X qps</w:t>
-      </w:r>
-    </w:p>
-    <w:p>
-      <w:pPr>
-        <w:pStyle w:val="style18"/>
-      </w:pPr>
-      <w:r>
-        <w:rPr/>
-        <w:t>160000 Kvs/s</w:t>
-        <w:tab/>
-        <w:t>=&gt;</w:t>
-        <w:tab/>
-        <w:t>X qps</w:t>
+        <w:t xml:space="preserve"> 100 qps</w:t>
+      </w:r>
+    </w:p>
+    <w:p>
+      <w:pPr>
+        <w:pStyle w:val="style18"/>
+      </w:pPr>
+      <w:r>
+        <w:rPr/>
+        <w:t>Curiously enough, the sum of inserts and queries (per second) goes up to around 4000. When trying to insert more than 4200 documents per second, MongoDB bails out and stops serving queries.</w:t>
+      </w:r>
+    </w:p>
+    <w:p>
+      <w:pPr>
+        <w:pStyle w:val="style18"/>
+      </w:pPr>
+      <w:r>
+        <w:rPr/>
+        <w:t>We're assuming the network is the bottle-neck, and a test to verify this assumption was made:</w:t>
+      </w:r>
+    </w:p>
+    <w:p>
+      <w:pPr>
+        <w:pStyle w:val="style18"/>
+      </w:pPr>
+      <w:r>
+        <w:rPr/>
+        <w:t>One single MongoDB node was used and the queries were made first from a remote node and after that from the same node where the single MongoDB is running.</w:t>
+      </w:r>
+    </w:p>
+    <w:p>
+      <w:pPr>
+        <w:pStyle w:val="style18"/>
+      </w:pPr>
+      <w:r>
+        <w:rPr/>
+        <w:t>The first thing we noticed was that a single MongoDB node performs almost identical to a sharded cluster of two nodes !</w:t>
+      </w:r>
+    </w:p>
+    <w:p>
+      <w:pPr>
+        <w:pStyle w:val="style18"/>
+      </w:pPr>
+      <w:r>
+        <w:rPr/>
+        <w:t>We need to make another test, using a sharded cluster of three nodes ...</w:t>
+      </w:r>
+    </w:p>
+    <w:p>
+      <w:pPr>
+        <w:pStyle w:val="style18"/>
+      </w:pPr>
+      <w:r>
+        <w:rPr/>
+        <w:t>However, without any inserts, the queries from a remote node gave us some 3800 qps, and from localhost the rate went up to 22000 qps, not very surprisingly. Here is the complete comparison:</w:t>
+      </w:r>
+    </w:p>
+    <w:p>
+      <w:pPr>
+        <w:pStyle w:val="style18"/>
+      </w:pPr>
+      <w:r>
+        <w:rPr/>
+      </w:r>
+    </w:p>
+    <w:p>
+      <w:pPr>
+        <w:pStyle w:val="style18"/>
+      </w:pPr>
+      <w:r>
+        <w:rPr>
+          <w:sz w:val="20"/>
+          <w:szCs w:val="20"/>
+          <w:rFonts w:ascii="Courier 10 Pitch" w:hAnsi="Courier 10 Pitch"/>
+        </w:rPr>
+        <w:t xml:space="preserve">       </w:t>
+      </w:r>
+      <w:r>
+        <w:rPr>
+          <w:sz w:val="20"/>
+          <w:szCs w:val="20"/>
+          <w:rFonts w:ascii="Courier 10 Pitch" w:hAnsi="Courier 10 Pitch"/>
+        </w:rPr>
+        <w:t>0 KVs/s:  3800 qps   (in local: 20000)</w:t>
+      </w:r>
+    </w:p>
+    <w:p>
+      <w:pPr>
+        <w:pStyle w:val="style18"/>
+      </w:pPr>
+      <w:r>
+        <w:rPr>
+          <w:sz w:val="20"/>
+          <w:szCs w:val="20"/>
+          <w:rFonts w:ascii="Courier 10 Pitch" w:hAnsi="Courier 10 Pitch"/>
+        </w:rPr>
+        <w:t xml:space="preserve">     </w:t>
+      </w:r>
+      <w:r>
+        <w:rPr>
+          <w:sz w:val="20"/>
+          <w:szCs w:val="20"/>
+          <w:rFonts w:ascii="Courier 10 Pitch" w:hAnsi="Courier 10 Pitch"/>
+        </w:rPr>
+        <w:t>400 KVs/s:  3400 qps</w:t>
+      </w:r>
+    </w:p>
+    <w:p>
+      <w:pPr>
+        <w:pStyle w:val="style18"/>
+      </w:pPr>
+      <w:r>
+        <w:rPr>
+          <w:sz w:val="20"/>
+          <w:szCs w:val="20"/>
+          <w:rFonts w:ascii="Courier 10 Pitch" w:hAnsi="Courier 10 Pitch"/>
+        </w:rPr>
+        <w:t xml:space="preserve">    </w:t>
+      </w:r>
+      <w:r>
+        <w:rPr>
+          <w:sz w:val="20"/>
+          <w:szCs w:val="20"/>
+          <w:rFonts w:ascii="Courier 10 Pitch" w:hAnsi="Courier 10 Pitch"/>
+        </w:rPr>
+        <w:t>1000 KVs/s:  2900 qps   (in local: 11772)</w:t>
+      </w:r>
+    </w:p>
+    <w:p>
+      <w:pPr>
+        <w:pStyle w:val="style18"/>
+      </w:pPr>
+      <w:r>
+        <w:rPr>
+          <w:sz w:val="20"/>
+          <w:szCs w:val="20"/>
+          <w:rFonts w:ascii="Courier 10 Pitch" w:hAnsi="Courier 10 Pitch"/>
+        </w:rPr>
+        <w:t xml:space="preserve">    </w:t>
+      </w:r>
+      <w:r>
+        <w:rPr>
+          <w:sz w:val="20"/>
+          <w:szCs w:val="20"/>
+          <w:rFonts w:ascii="Courier 10 Pitch" w:hAnsi="Courier 10 Pitch"/>
+        </w:rPr>
+        <w:t>3000 KVs/s:  1100 qps</w:t>
+      </w:r>
+    </w:p>
+    <w:p>
+      <w:pPr>
+        <w:pStyle w:val="style18"/>
+      </w:pPr>
+      <w:r>
+        <w:rPr>
+          <w:sz w:val="20"/>
+          <w:szCs w:val="20"/>
+          <w:rFonts w:ascii="Courier 10 Pitch" w:hAnsi="Courier 10 Pitch"/>
+        </w:rPr>
+        <w:t xml:space="preserve">    </w:t>
+      </w:r>
+      <w:r>
+        <w:rPr>
+          <w:sz w:val="20"/>
+          <w:szCs w:val="20"/>
+          <w:rFonts w:ascii="Courier 10 Pitch" w:hAnsi="Courier 10 Pitch"/>
+        </w:rPr>
+        <w:t>3500 KVs/s:   740 qps   (in local: 2800)</w:t>
+      </w:r>
+    </w:p>
+    <w:p>
+      <w:pPr>
+        <w:pStyle w:val="style18"/>
+      </w:pPr>
+      <w:r>
+        <w:rPr>
+          <w:sz w:val="20"/>
+          <w:szCs w:val="20"/>
+          <w:rFonts w:ascii="Courier 10 Pitch" w:hAnsi="Courier 10 Pitch"/>
+        </w:rPr>
+        <w:t xml:space="preserve">    </w:t>
+      </w:r>
+      <w:r>
+        <w:rPr>
+          <w:sz w:val="20"/>
+          <w:szCs w:val="20"/>
+          <w:rFonts w:ascii="Courier 10 Pitch" w:hAnsi="Courier 10 Pitch"/>
+        </w:rPr>
+        <w:t>4000 KVs/s:   250 qps   (in local:  100)</w:t>
+      </w:r>
+    </w:p>
+    <w:p>
+      <w:pPr>
+        <w:pStyle w:val="style18"/>
+      </w:pPr>
+      <w:r>
+        <w:rPr/>
+        <w:t xml:space="preserve">What was really surprising is the fact that with heavy loads (4000 Kvs/s), the remote queries outperform local queries.  </w:t>
       </w:r>
     </w:p>
     <w:p>
@@ -5109,7 +5717,25 @@
       </w:pPr>
       <w:r>
         <w:rPr/>
-        <w:t>A setup consisting of four Samson nodes and eight MongoDB nodes (half of the MongoDB nodes running as secondary MongoDB servers for redundancy) the entire platform is easily able to store 40000 KVs/s and simultaneously respond to 100 queries per second (on the last know location database). When querying the 'Last Known Location' database collection, we reach XXX qps, while inserting 40000 Kvs/s to the 'History' collection and the corresponding updates/inserts in the 'Last Known Location' collection.</w:t>
+        <w:t>A setup consisting of five Samson nodes and eight MongoDB nodes (considering that half of the MongoDB nodes running as secondary MongoDB servers for redundancy) the entire platform is easily able to store around 16000 key-values per second and simultaneously respond to a lot more than 100 queries per second (on the last know location collection).</w:t>
+      </w:r>
+    </w:p>
+    <w:p>
+      <w:pPr>
+        <w:pStyle w:val="style18"/>
+      </w:pPr>
+      <w:r>
+        <w:rPr/>
+        <w:t>The historical data is bulk-inserted and this is a very fast operation, while the updates of Last Known Location are done one-by-one and the network round-trip time seems to be the limiting factor here. More research on how to improve this situation is needed.</w:t>
+      </w:r>
+    </w:p>
+    <w:p>
+      <w:pPr>
+        <w:pStyle w:val="style18"/>
+      </w:pPr>
+      <w:r>
+        <w:rPr/>
+        <w:t xml:space="preserve"> </w:t>
       </w:r>
     </w:p>
     <w:p>
@@ -5186,7 +5812,7 @@
       </w:pPr>
       <w:r>
         <w:rPr/>
-        <w:t>The smaller the collections are, the faster searches we will have ...</w:t>
+        <w:t>The smaller the collections are, the faster searches we get ...</w:t>
       </w:r>
     </w:p>
     <w:p>
@@ -5199,7 +5825,7 @@
       </w:pPr>
       <w:r>
         <w:rPr/>
-        <w:t>Found a roof of around 3000 queries per second.</w:t>
+        <w:t>Found a roof of around 3000 queries per second (per node).</w:t>
       </w:r>
     </w:p>
     <w:p>
@@ -5221,7 +5847,9 @@
       </w:pPr>
       <w:r>
         <w:rPr/>
-        <w:t>Avoid having collections bigger than 50M records (7.5 Gigabytes on disk)</w:t>
+        <w:t>Avoid having collections bigger than 50M records (7.5 Gigabytes on disk).</w:t>
+        <w:br/>
+        <w:t>The solution is to split collections by month.</w:t>
       </w:r>
     </w:p>
     <w:p>
@@ -5248,7 +5876,7 @@
       </w:r>
     </w:p>
     <w:sectPr>
-      <w:formProt w:val="false"/>
+      <w:formProt w:val="off"/>
       <w:pgSz w:h="15840" w:w="12240"/>
       <w:textDirection w:val="lrTb"/>
       <w:pgNumType w:fmt="decimal"/>
@@ -5292,7 +5920,7 @@
       <w:start w:val="1"/>
       <w:numFmt w:val="decimal"/>
       <w:lvlJc w:val="left"/>
-      <w:lvlText w:val=" %1.%2.%3 "/>
+      <w:lvlText w:val=" %1.%2.%3. "/>
       <w:pPr>
         <w:ind w:hanging="720" w:left="720"/>
       </w:pPr>
@@ -5385,7 +6013,7 @@
       <w:start w:val="1"/>
       <w:numFmt w:val="decimal"/>
       <w:lvlJc w:val="left"/>
-      <w:lvlText w:val=" %1. "/>
+      <w:lvlText w:val=" %1 "/>
       <w:pPr>
         <w:ind w:hanging="283" w:left="283"/>
       </w:pPr>
@@ -5398,7 +6026,7 @@
       <w:start w:val="1"/>
       <w:numFmt w:val="decimal"/>
       <w:lvlJc w:val="left"/>
-      <w:lvlText w:val=" %1.%2. "/>
+      <w:lvlText w:val=" %1.%2 "/>
       <w:pPr>
         <w:ind w:hanging="283" w:left="567"/>
       </w:pPr>
@@ -5411,7 +6039,7 @@
       <w:start w:val="1"/>
       <w:numFmt w:val="decimal"/>
       <w:lvlJc w:val="left"/>
-      <w:lvlText w:val=" %1.%2.%3 "/>
+      <w:lvlText w:val=" %1.%2.%3. "/>
       <w:pPr>
         <w:ind w:hanging="283" w:left="850"/>
       </w:pPr>
@@ -5504,12 +6132,12 @@
       <w:start w:val="1"/>
       <w:numFmt w:val="bullet"/>
       <w:lvlJc w:val="left"/>
-      <w:lvlText w:val=""/>
+      <w:lvlText w:val=""/>
       <w:pPr>
         <w:ind w:hanging="227" w:left="227"/>
       </w:pPr>
       <w:rPr>
-        <w:rFonts w:ascii="Wingdings 2" w:cs="Wingdings 2" w:hAnsi="Wingdings 2" w:hint="default"/>
+        <w:rFonts w:ascii="Symbol" w:cs="Symbol" w:hAnsi="Symbol" w:hint="default"/>
         <w:sz w:val="28"/>
         <w:szCs w:val="28"/>
       </w:rPr>
@@ -5518,12 +6146,12 @@
       <w:start w:val="1"/>
       <w:numFmt w:val="bullet"/>
       <w:lvlJc w:val="left"/>
-      <w:lvlText w:val=""/>
+      <w:lvlText w:val=""/>
       <w:pPr>
         <w:ind w:hanging="227" w:left="454"/>
       </w:pPr>
       <w:rPr>
-        <w:rFonts w:ascii="Wingdings 2" w:cs="Wingdings 2" w:hAnsi="Wingdings 2" w:hint="default"/>
+        <w:rFonts w:ascii="Symbol" w:cs="Symbol" w:hAnsi="Symbol" w:hint="default"/>
         <w:sz w:val="28"/>
         <w:szCs w:val="28"/>
       </w:rPr>
@@ -5532,12 +6160,12 @@
       <w:start w:val="1"/>
       <w:numFmt w:val="bullet"/>
       <w:lvlJc w:val="left"/>
-      <w:lvlText w:val=""/>
+      <w:lvlText w:val=""/>
       <w:pPr>
         <w:ind w:hanging="227" w:left="680"/>
       </w:pPr>
       <w:rPr>
-        <w:rFonts w:ascii="Wingdings 2" w:cs="Wingdings 2" w:hAnsi="Wingdings 2" w:hint="default"/>
+        <w:rFonts w:ascii="Symbol" w:cs="Symbol" w:hAnsi="Symbol" w:hint="default"/>
         <w:sz w:val="28"/>
         <w:szCs w:val="28"/>
       </w:rPr>
@@ -5546,12 +6174,12 @@
       <w:start w:val="1"/>
       <w:numFmt w:val="bullet"/>
       <w:lvlJc w:val="left"/>
-      <w:lvlText w:val=""/>
+      <w:lvlText w:val=""/>
       <w:pPr>
         <w:ind w:hanging="227" w:left="907"/>
       </w:pPr>
       <w:rPr>
-        <w:rFonts w:ascii="Wingdings 2" w:cs="Wingdings 2" w:hAnsi="Wingdings 2" w:hint="default"/>
+        <w:rFonts w:ascii="Symbol" w:cs="Symbol" w:hAnsi="Symbol" w:hint="default"/>
         <w:sz w:val="28"/>
         <w:szCs w:val="28"/>
       </w:rPr>
@@ -5560,12 +6188,12 @@
       <w:start w:val="1"/>
       <w:numFmt w:val="bullet"/>
       <w:lvlJc w:val="left"/>
-      <w:lvlText w:val=""/>
+      <w:lvlText w:val=""/>
       <w:pPr>
         <w:ind w:hanging="227" w:left="1134"/>
       </w:pPr>
       <w:rPr>
-        <w:rFonts w:ascii="Wingdings 2" w:cs="Wingdings 2" w:hAnsi="Wingdings 2" w:hint="default"/>
+        <w:rFonts w:ascii="Symbol" w:cs="Symbol" w:hAnsi="Symbol" w:hint="default"/>
         <w:sz w:val="28"/>
         <w:szCs w:val="28"/>
       </w:rPr>
@@ -5574,12 +6202,12 @@
       <w:start w:val="1"/>
       <w:numFmt w:val="bullet"/>
       <w:lvlJc w:val="left"/>
-      <w:lvlText w:val=""/>
+      <w:lvlText w:val=""/>
       <w:pPr>
         <w:ind w:hanging="227" w:left="1361"/>
       </w:pPr>
       <w:rPr>
-        <w:rFonts w:ascii="Wingdings 2" w:cs="Wingdings 2" w:hAnsi="Wingdings 2" w:hint="default"/>
+        <w:rFonts w:ascii="Symbol" w:cs="Symbol" w:hAnsi="Symbol" w:hint="default"/>
         <w:sz w:val="28"/>
         <w:szCs w:val="28"/>
       </w:rPr>
@@ -5588,12 +6216,12 @@
       <w:start w:val="1"/>
       <w:numFmt w:val="bullet"/>
       <w:lvlJc w:val="left"/>
-      <w:lvlText w:val=""/>
+      <w:lvlText w:val=""/>
       <w:pPr>
         <w:ind w:hanging="227" w:left="1587"/>
       </w:pPr>
       <w:rPr>
-        <w:rFonts w:ascii="Wingdings 2" w:cs="Wingdings 2" w:hAnsi="Wingdings 2" w:hint="default"/>
+        <w:rFonts w:ascii="Symbol" w:cs="Symbol" w:hAnsi="Symbol" w:hint="default"/>
         <w:sz w:val="28"/>
         <w:szCs w:val="28"/>
       </w:rPr>
@@ -5602,12 +6230,12 @@
       <w:start w:val="1"/>
       <w:numFmt w:val="bullet"/>
       <w:lvlJc w:val="left"/>
-      <w:lvlText w:val=""/>
+      <w:lvlText w:val=""/>
       <w:pPr>
         <w:ind w:hanging="227" w:left="1814"/>
       </w:pPr>
       <w:rPr>
-        <w:rFonts w:ascii="Wingdings 2" w:cs="Wingdings 2" w:hAnsi="Wingdings 2" w:hint="default"/>
+        <w:rFonts w:ascii="Symbol" w:cs="Symbol" w:hAnsi="Symbol" w:hint="default"/>
         <w:sz w:val="28"/>
         <w:szCs w:val="28"/>
       </w:rPr>
@@ -5616,12 +6244,12 @@
       <w:start w:val="1"/>
       <w:numFmt w:val="bullet"/>
       <w:lvlJc w:val="left"/>
-      <w:lvlText w:val=""/>
+      <w:lvlText w:val=""/>
       <w:pPr>
         <w:ind w:hanging="227" w:left="2041"/>
       </w:pPr>
       <w:rPr>
-        <w:rFonts w:ascii="Wingdings 2" w:cs="Wingdings 2" w:hAnsi="Wingdings 2" w:hint="default"/>
+        <w:rFonts w:ascii="Symbol" w:cs="Symbol" w:hAnsi="Symbol" w:hint="default"/>
         <w:sz w:val="28"/>
         <w:szCs w:val="28"/>
       </w:rPr>
@@ -5708,6 +6336,116 @@
       <w:pPr>
         <w:ind w:hanging="360" w:left="3600"/>
       </w:pPr>
+    </w:lvl>
+  </w:abstractNum>
+  <w:abstractNum w:abstractNumId="5">
+    <w:lvl w:ilvl="0">
+      <w:start w:val="1"/>
+      <w:numFmt w:val="bullet"/>
+      <w:lvlJc w:val="left"/>
+      <w:lvlText w:val=""/>
+      <w:pPr>
+        <w:ind w:hanging="360" w:left="720"/>
+      </w:pPr>
+      <w:rPr>
+        <w:rFonts w:ascii="Symbol" w:cs="Symbol" w:hAnsi="Symbol" w:hint="default"/>
+      </w:rPr>
+    </w:lvl>
+    <w:lvl w:ilvl="1">
+      <w:start w:val="1"/>
+      <w:numFmt w:val="bullet"/>
+      <w:lvlJc w:val="left"/>
+      <w:lvlText w:val=""/>
+      <w:pPr>
+        <w:ind w:hanging="360" w:left="1080"/>
+      </w:pPr>
+      <w:rPr>
+        <w:rFonts w:ascii="Symbol" w:cs="Symbol" w:hAnsi="Symbol" w:hint="default"/>
+      </w:rPr>
+    </w:lvl>
+    <w:lvl w:ilvl="2">
+      <w:start w:val="1"/>
+      <w:numFmt w:val="bullet"/>
+      <w:lvlJc w:val="left"/>
+      <w:lvlText w:val=""/>
+      <w:pPr>
+        <w:ind w:hanging="360" w:left="1440"/>
+      </w:pPr>
+      <w:rPr>
+        <w:rFonts w:ascii="Symbol" w:cs="Symbol" w:hAnsi="Symbol" w:hint="default"/>
+      </w:rPr>
+    </w:lvl>
+    <w:lvl w:ilvl="3">
+      <w:start w:val="1"/>
+      <w:numFmt w:val="bullet"/>
+      <w:lvlJc w:val="left"/>
+      <w:lvlText w:val=""/>
+      <w:pPr>
+        <w:ind w:hanging="360" w:left="1800"/>
+      </w:pPr>
+      <w:rPr>
+        <w:rFonts w:ascii="Symbol" w:cs="Symbol" w:hAnsi="Symbol" w:hint="default"/>
+      </w:rPr>
+    </w:lvl>
+    <w:lvl w:ilvl="4">
+      <w:start w:val="1"/>
+      <w:numFmt w:val="bullet"/>
+      <w:lvlJc w:val="left"/>
+      <w:lvlText w:val=""/>
+      <w:pPr>
+        <w:ind w:hanging="360" w:left="2160"/>
+      </w:pPr>
+      <w:rPr>
+        <w:rFonts w:ascii="Symbol" w:cs="Symbol" w:hAnsi="Symbol" w:hint="default"/>
+      </w:rPr>
+    </w:lvl>
+    <w:lvl w:ilvl="5">
+      <w:start w:val="1"/>
+      <w:numFmt w:val="bullet"/>
+      <w:lvlJc w:val="left"/>
+      <w:lvlText w:val=""/>
+      <w:pPr>
+        <w:ind w:hanging="360" w:left="2520"/>
+      </w:pPr>
+      <w:rPr>
+        <w:rFonts w:ascii="Symbol" w:cs="Symbol" w:hAnsi="Symbol" w:hint="default"/>
+      </w:rPr>
+    </w:lvl>
+    <w:lvl w:ilvl="6">
+      <w:start w:val="1"/>
+      <w:numFmt w:val="bullet"/>
+      <w:lvlJc w:val="left"/>
+      <w:lvlText w:val=""/>
+      <w:pPr>
+        <w:ind w:hanging="360" w:left="2880"/>
+      </w:pPr>
+      <w:rPr>
+        <w:rFonts w:ascii="Symbol" w:cs="Symbol" w:hAnsi="Symbol" w:hint="default"/>
+      </w:rPr>
+    </w:lvl>
+    <w:lvl w:ilvl="7">
+      <w:start w:val="1"/>
+      <w:numFmt w:val="bullet"/>
+      <w:lvlJc w:val="left"/>
+      <w:lvlText w:val=""/>
+      <w:pPr>
+        <w:ind w:hanging="360" w:left="3240"/>
+      </w:pPr>
+      <w:rPr>
+        <w:rFonts w:ascii="Symbol" w:cs="Symbol" w:hAnsi="Symbol" w:hint="default"/>
+      </w:rPr>
+    </w:lvl>
+    <w:lvl w:ilvl="8">
+      <w:start w:val="1"/>
+      <w:numFmt w:val="bullet"/>
+      <w:lvlJc w:val="left"/>
+      <w:lvlText w:val=""/>
+      <w:pPr>
+        <w:ind w:hanging="360" w:left="3600"/>
+      </w:pPr>
+      <w:rPr>
+        <w:rFonts w:ascii="Symbol" w:cs="Symbol" w:hAnsi="Symbol" w:hint="default"/>
+      </w:rPr>
     </w:lvl>
   </w:abstractNum>
   <w:num w:numId="1">
@@ -5722,16 +6460,19 @@
   <w:num w:numId="4">
     <w:abstractNumId w:val="4"/>
   </w:num>
+  <w:num w:numId="5">
+    <w:abstractNumId w:val="5"/>
+  </w:num>
 </w:numbering>
 </file>
 
 <file path=word/styles.xml><?xml version="1.0" encoding="utf-8"?>
 <w:styles xmlns:w="http://schemas.openxmlformats.org/wordprocessingml/2006/main">
   <w:style w:styleId="style0" w:type="paragraph">
-    <w:name w:val="Normal"/>
+    <w:name w:val="Default"/>
     <w:next w:val="style0"/>
     <w:pPr>
-      <w:widowControl w:val="false"/>
+      <w:widowControl w:val="off"/>
       <w:tabs>
         <w:tab w:leader="none" w:pos="709" w:val="left"/>
       </w:tabs>
@@ -5770,7 +6511,6 @@
     <w:name w:val="Heading 2"/>
     <w:basedOn w:val="style1"/>
     <w:next w:val="style18"/>
-    <w:autoRedefine/>
     <w:pPr>
       <w:numPr>
         <w:ilvl w:val="0"/>
@@ -5785,7 +6525,7 @@
       <w:b/>
       <w:szCs w:val="28"/>
       <w:iCs/>
-      <w:bCs w:val="false"/>
+      <w:bCs w:val="off"/>
     </w:rPr>
   </w:style>
   <w:style w:styleId="style3" w:type="paragraph">
@@ -6059,5 +6799,23 @@
     </w:pPr>
     <w:rPr/>
   </w:style>
+  <w:style w:styleId="style28" w:type="paragraph">
+    <w:name w:val="Heading 10"/>
+    <w:basedOn w:val="style17"/>
+    <w:next w:val="style18"/>
+    <w:pPr>
+      <w:outlineLvl w:val="8"/>
+      <w:numPr>
+        <w:ilvl w:val="8"/>
+        <w:numId w:val="1"/>
+      </w:numPr>
+    </w:pPr>
+    <w:rPr>
+      <w:sz w:val="21"/>
+      <w:b/>
+      <w:szCs w:val="21"/>
+      <w:bCs/>
+    </w:rPr>
+  </w:style>
 </w:styles>
 </file>
</xml_diff>